<commit_message>
changed colour, improved borders
</commit_message>
<xml_diff>
--- a/DOCUMENTATION.docx
+++ b/DOCUMENTATION.docx
@@ -5,14 +5,31 @@
     <w:p>
       <w:pPr>
         <w:rPr>
+          <w:b/>
+          <w:bCs/>
           <w:lang w:val="en-US"/>
         </w:rPr>
       </w:pPr>
       <w:r>
         <w:rPr>
+          <w:b/>
+          <w:bCs/>
           <w:lang w:val="en-US"/>
         </w:rPr>
         <w:t>Documentation – Portfolio Website 35476087</w:t>
+      </w:r>
+    </w:p>
+    <w:p>
+      <w:pPr>
+        <w:rPr>
+          <w:lang w:val="en-US"/>
+        </w:rPr>
+      </w:pPr>
+      <w:r>
+        <w:rPr>
+          <w:lang w:val="en-US"/>
+        </w:rPr>
+        <w:t>I designed this website to be minimalistic, and display only the most necessary of information as to not waste the reader’s time.</w:t>
       </w:r>
     </w:p>
     <w:p>

</xml_diff>